<commit_message>
Work Project 3 - till V2 + description + EDA
</commit_message>
<xml_diff>
--- a/Project 3/Onderbouwing/EDA_inventarisatie_appelplaatjes_.docx
+++ b/Project 3/Onderbouwing/EDA_inventarisatie_appelplaatjes_.docx
@@ -1222,16 +1222,12 @@
         <w:pStyle w:val="Plattetekst"/>
         <w:rPr>
           <w:rFonts w:ascii="Nimbus Sans" w:hAnsi="Nimbus Sans"/>
-          <w:b/>
-          <w:bCs/>
           <w:u w:val="single"/>
         </w:rPr>
       </w:pPr>
       <w:r>
         <w:rPr>
           <w:rFonts w:ascii="Nimbus Sans" w:hAnsi="Nimbus Sans"/>
-          <w:b/>
-          <w:bCs/>
           <w:u w:val="single"/>
         </w:rPr>
         <w:lastRenderedPageBreak/>
@@ -1248,7 +1244,7 @@
         <w:tblLook w:val="04A0" w:firstRow="1" w:lastRow="0" w:firstColumn="1" w:lastColumn="0" w:noHBand="0" w:noVBand="1"/>
       </w:tblPr>
       <w:tblGrid>
-        <w:gridCol w:w="6920"/>
+        <w:gridCol w:w="9778"/>
         <w:gridCol w:w="3160"/>
         <w:gridCol w:w="340"/>
       </w:tblGrid>
@@ -1268,15 +1264,12 @@
             <w:shd w:val="clear" w:color="auto" w:fill="auto"/>
             <w:noWrap/>
             <w:vAlign w:val="bottom"/>
-            <w:hideMark/>
           </w:tcPr>
           <w:p>
             <w:pPr>
               <w:suppressAutoHyphens w:val="0"/>
               <w:rPr>
                 <w:rFonts w:ascii="Verdana" w:eastAsia="Times New Roman" w:hAnsi="Verdana" w:cs="Calibri"/>
-                <w:b/>
-                <w:bCs/>
                 <w:color w:val="000000"/>
                 <w:kern w:val="0"/>
                 <w:sz w:val="22"/>
@@ -1288,8 +1281,6 @@
             <w:r>
               <w:rPr>
                 <w:rFonts w:ascii="Verdana" w:eastAsia="Times New Roman" w:hAnsi="Verdana" w:cs="Calibri"/>
-                <w:b/>
-                <w:bCs/>
                 <w:color w:val="000000"/>
                 <w:kern w:val="0"/>
                 <w:sz w:val="22"/>
@@ -1297,37 +1288,41 @@
                 <w:u w:val="single"/>
                 <w:lang w:eastAsia="nl-NL" w:bidi="ar-SA"/>
               </w:rPr>
-              <w:t xml:space="preserve">Mogelijk probleem - meerdere </w:t>
-            </w:r>
-            <w:proofErr w:type="spellStart"/>
-            <w:r>
-              <w:rPr>
-                <w:rFonts w:ascii="Verdana" w:eastAsia="Times New Roman" w:hAnsi="Verdana" w:cs="Calibri"/>
-                <w:b/>
-                <w:bCs/>
-                <w:color w:val="000000"/>
-                <w:kern w:val="0"/>
-                <w:sz w:val="22"/>
-                <w:szCs w:val="22"/>
-                <w:u w:val="single"/>
-                <w:lang w:eastAsia="nl-NL" w:bidi="ar-SA"/>
-              </w:rPr>
-              <w:t>apples</w:t>
-            </w:r>
-            <w:proofErr w:type="spellEnd"/>
-            <w:r>
-              <w:rPr>
-                <w:rFonts w:ascii="Verdana" w:eastAsia="Times New Roman" w:hAnsi="Verdana" w:cs="Calibri"/>
-                <w:b/>
-                <w:bCs/>
-                <w:color w:val="000000"/>
-                <w:kern w:val="0"/>
-                <w:sz w:val="22"/>
-                <w:szCs w:val="22"/>
-                <w:u w:val="single"/>
-                <w:lang w:eastAsia="nl-NL" w:bidi="ar-SA"/>
-              </w:rPr>
-              <w:t xml:space="preserve"> selecteren</w:t>
+              <w:drawing>
+                <wp:inline distT="0" distB="0" distL="0" distR="0" wp14:anchorId="1EAE8BF9" wp14:editId="293CA412">
+                  <wp:extent cx="6120130" cy="1957705"/>
+                  <wp:effectExtent l="0" t="0" r="0" b="4445"/>
+                  <wp:docPr id="1977268321" name="Afbeelding 1"/>
+                  <wp:cNvGraphicFramePr>
+                    <a:graphicFrameLocks xmlns:a="http://schemas.openxmlformats.org/drawingml/2006/main" noChangeAspect="1"/>
+                  </wp:cNvGraphicFramePr>
+                  <a:graphic xmlns:a="http://schemas.openxmlformats.org/drawingml/2006/main">
+                    <a:graphicData uri="http://schemas.openxmlformats.org/drawingml/2006/picture">
+                      <pic:pic xmlns:pic="http://schemas.openxmlformats.org/drawingml/2006/picture">
+                        <pic:nvPicPr>
+                          <pic:cNvPr id="1977268321" name=""/>
+                          <pic:cNvPicPr/>
+                        </pic:nvPicPr>
+                        <pic:blipFill>
+                          <a:blip r:embed="rId5"/>
+                          <a:stretch>
+                            <a:fillRect/>
+                          </a:stretch>
+                        </pic:blipFill>
+                        <pic:spPr>
+                          <a:xfrm>
+                            <a:off x="0" y="0"/>
+                            <a:ext cx="6120130" cy="1957705"/>
+                          </a:xfrm>
+                          <a:prstGeom prst="rect">
+                            <a:avLst/>
+                          </a:prstGeom>
+                        </pic:spPr>
+                      </pic:pic>
+                    </a:graphicData>
+                  </a:graphic>
+                </wp:inline>
+              </w:drawing>
             </w:r>
           </w:p>
         </w:tc>
@@ -1343,15 +1338,12 @@
             <w:shd w:val="clear" w:color="auto" w:fill="auto"/>
             <w:noWrap/>
             <w:vAlign w:val="bottom"/>
-            <w:hideMark/>
           </w:tcPr>
           <w:p>
             <w:pPr>
               <w:suppressAutoHyphens w:val="0"/>
               <w:rPr>
                 <w:rFonts w:ascii="Verdana" w:eastAsia="Times New Roman" w:hAnsi="Verdana" w:cs="Calibri"/>
-                <w:b/>
-                <w:bCs/>
                 <w:color w:val="000000"/>
                 <w:kern w:val="0"/>
                 <w:sz w:val="22"/>
@@ -1360,20 +1352,6 @@
                 <w:lang w:eastAsia="nl-NL" w:bidi="ar-SA"/>
               </w:rPr>
             </w:pPr>
-            <w:r>
-              <w:rPr>
-                <w:rFonts w:ascii="Verdana" w:eastAsia="Times New Roman" w:hAnsi="Verdana" w:cs="Calibri"/>
-                <w:b/>
-                <w:bCs/>
-                <w:color w:val="000000"/>
-                <w:kern w:val="0"/>
-                <w:sz w:val="22"/>
-                <w:szCs w:val="22"/>
-                <w:u w:val="single"/>
-                <w:lang w:eastAsia="nl-NL" w:bidi="ar-SA"/>
-              </w:rPr>
-              <w:t>Actie</w:t>
-            </w:r>
           </w:p>
         </w:tc>
         <w:tc>
@@ -1388,7 +1366,6 @@
             <w:shd w:val="clear" w:color="auto" w:fill="auto"/>
             <w:noWrap/>
             <w:vAlign w:val="bottom"/>
-            <w:hideMark/>
           </w:tcPr>
           <w:p>
             <w:pPr>
@@ -1402,17 +1379,6 @@
                 <w:lang w:eastAsia="nl-NL" w:bidi="ar-SA"/>
               </w:rPr>
             </w:pPr>
-            <w:r>
-              <w:rPr>
-                <w:rFonts w:ascii="Calibri" w:eastAsia="Times New Roman" w:hAnsi="Calibri" w:cs="Calibri"/>
-                <w:color w:val="000000"/>
-                <w:kern w:val="0"/>
-                <w:sz w:val="22"/>
-                <w:szCs w:val="22"/>
-                <w:lang w:eastAsia="nl-NL" w:bidi="ar-SA"/>
-              </w:rPr>
-              <w:t> </w:t>
-            </w:r>
           </w:p>
         </w:tc>
       </w:tr>
@@ -1432,7 +1398,6 @@
             <w:shd w:val="clear" w:color="auto" w:fill="auto"/>
             <w:noWrap/>
             <w:vAlign w:val="center"/>
-            <w:hideMark/>
           </w:tcPr>
           <w:p>
             <w:pPr>
@@ -1444,15 +1409,6 @@
                 <w:lang w:eastAsia="nl-NL" w:bidi="ar-SA"/>
               </w:rPr>
             </w:pPr>
-            <w:r>
-              <w:rPr>
-                <w:rFonts w:ascii="Arial" w:eastAsia="Times New Roman" w:hAnsi="Arial" w:cs="Arial"/>
-                <w:color w:val="000000"/>
-                <w:kern w:val="0"/>
-                <w:lang w:eastAsia="nl-NL" w:bidi="ar-SA"/>
-              </w:rPr>
-              <w:t>Kleur</w:t>
-            </w:r>
           </w:p>
         </w:tc>
         <w:tc>
@@ -1468,7 +1424,6 @@
             <w:shd w:val="clear" w:color="auto" w:fill="auto"/>
             <w:noWrap/>
             <w:vAlign w:val="bottom"/>
-            <w:hideMark/>
           </w:tcPr>
           <w:p>
             <w:pPr>
@@ -1482,17 +1437,6 @@
                 <w:lang w:eastAsia="nl-NL" w:bidi="ar-SA"/>
               </w:rPr>
             </w:pPr>
-            <w:r>
-              <w:rPr>
-                <w:rFonts w:ascii="Calibri" w:eastAsia="Times New Roman" w:hAnsi="Calibri" w:cs="Calibri"/>
-                <w:color w:val="000000"/>
-                <w:kern w:val="0"/>
-                <w:sz w:val="22"/>
-                <w:szCs w:val="22"/>
-                <w:lang w:eastAsia="nl-NL" w:bidi="ar-SA"/>
-              </w:rPr>
-              <w:t>Moeten testen of kleur invloed heeft</w:t>
-            </w:r>
           </w:p>
         </w:tc>
       </w:tr>
@@ -1512,7 +1456,6 @@
             <w:shd w:val="clear" w:color="auto" w:fill="auto"/>
             <w:noWrap/>
             <w:vAlign w:val="center"/>
-            <w:hideMark/>
           </w:tcPr>
           <w:p>
             <w:pPr>
@@ -1524,15 +1467,6 @@
                 <w:lang w:eastAsia="nl-NL" w:bidi="ar-SA"/>
               </w:rPr>
             </w:pPr>
-            <w:r>
-              <w:rPr>
-                <w:rFonts w:ascii="Arial" w:eastAsia="Times New Roman" w:hAnsi="Arial" w:cs="Arial"/>
-                <w:color w:val="000000"/>
-                <w:kern w:val="0"/>
-                <w:lang w:eastAsia="nl-NL" w:bidi="ar-SA"/>
-              </w:rPr>
-              <w:t>Appel in boom</w:t>
-            </w:r>
           </w:p>
         </w:tc>
         <w:tc>
@@ -1547,7 +1481,6 @@
             <w:shd w:val="clear" w:color="auto" w:fill="auto"/>
             <w:noWrap/>
             <w:vAlign w:val="bottom"/>
-            <w:hideMark/>
           </w:tcPr>
           <w:p>
             <w:pPr>
@@ -1561,41 +1494,6 @@
                 <w:lang w:eastAsia="nl-NL" w:bidi="ar-SA"/>
               </w:rPr>
             </w:pPr>
-            <w:r>
-              <w:rPr>
-                <w:rFonts w:ascii="Calibri" w:eastAsia="Times New Roman" w:hAnsi="Calibri" w:cs="Calibri"/>
-                <w:color w:val="000000"/>
-                <w:kern w:val="0"/>
-                <w:sz w:val="22"/>
-                <w:szCs w:val="22"/>
-                <w:lang w:eastAsia="nl-NL" w:bidi="ar-SA"/>
-              </w:rPr>
-              <w:t xml:space="preserve">Label </w:t>
-            </w:r>
-            <w:proofErr w:type="spellStart"/>
-            <w:r>
-              <w:rPr>
-                <w:rFonts w:ascii="Calibri" w:eastAsia="Times New Roman" w:hAnsi="Calibri" w:cs="Calibri"/>
-                <w:color w:val="000000"/>
-                <w:kern w:val="0"/>
-                <w:sz w:val="22"/>
-                <w:szCs w:val="22"/>
-                <w:lang w:eastAsia="nl-NL" w:bidi="ar-SA"/>
-              </w:rPr>
-              <w:t>img</w:t>
-            </w:r>
-            <w:proofErr w:type="spellEnd"/>
-            <w:r>
-              <w:rPr>
-                <w:rFonts w:ascii="Calibri" w:eastAsia="Times New Roman" w:hAnsi="Calibri" w:cs="Calibri"/>
-                <w:color w:val="000000"/>
-                <w:kern w:val="0"/>
-                <w:sz w:val="22"/>
-                <w:szCs w:val="22"/>
-                <w:lang w:eastAsia="nl-NL" w:bidi="ar-SA"/>
-              </w:rPr>
-              <w:t xml:space="preserve"> gebruiken</w:t>
-            </w:r>
           </w:p>
         </w:tc>
         <w:tc>
@@ -1610,7 +1508,6 @@
             <w:shd w:val="clear" w:color="auto" w:fill="auto"/>
             <w:noWrap/>
             <w:vAlign w:val="bottom"/>
-            <w:hideMark/>
           </w:tcPr>
           <w:p>
             <w:pPr>
@@ -1624,17 +1521,6 @@
                 <w:lang w:eastAsia="nl-NL" w:bidi="ar-SA"/>
               </w:rPr>
             </w:pPr>
-            <w:r>
-              <w:rPr>
-                <w:rFonts w:ascii="Calibri" w:eastAsia="Times New Roman" w:hAnsi="Calibri" w:cs="Calibri"/>
-                <w:color w:val="000000"/>
-                <w:kern w:val="0"/>
-                <w:sz w:val="22"/>
-                <w:szCs w:val="22"/>
-                <w:lang w:eastAsia="nl-NL" w:bidi="ar-SA"/>
-              </w:rPr>
-              <w:t> </w:t>
-            </w:r>
           </w:p>
         </w:tc>
       </w:tr>
@@ -1654,7 +1540,6 @@
             <w:shd w:val="clear" w:color="auto" w:fill="auto"/>
             <w:noWrap/>
             <w:vAlign w:val="center"/>
-            <w:hideMark/>
           </w:tcPr>
           <w:p>
             <w:pPr>
@@ -1666,15 +1551,6 @@
                 <w:lang w:eastAsia="nl-NL" w:bidi="ar-SA"/>
               </w:rPr>
             </w:pPr>
-            <w:r>
-              <w:rPr>
-                <w:rFonts w:ascii="Arial" w:eastAsia="Times New Roman" w:hAnsi="Arial" w:cs="Arial"/>
-                <w:color w:val="000000"/>
-                <w:kern w:val="0"/>
-                <w:lang w:eastAsia="nl-NL" w:bidi="ar-SA"/>
-              </w:rPr>
-              <w:t>Deel van appel zichtbaar door kaders</w:t>
-            </w:r>
           </w:p>
         </w:tc>
         <w:tc>
@@ -1689,7 +1565,6 @@
             <w:shd w:val="clear" w:color="auto" w:fill="auto"/>
             <w:noWrap/>
             <w:vAlign w:val="bottom"/>
-            <w:hideMark/>
           </w:tcPr>
           <w:p>
             <w:pPr>
@@ -1703,41 +1578,6 @@
                 <w:lang w:eastAsia="nl-NL" w:bidi="ar-SA"/>
               </w:rPr>
             </w:pPr>
-            <w:r>
-              <w:rPr>
-                <w:rFonts w:ascii="Calibri" w:eastAsia="Times New Roman" w:hAnsi="Calibri" w:cs="Calibri"/>
-                <w:color w:val="000000"/>
-                <w:kern w:val="0"/>
-                <w:sz w:val="22"/>
-                <w:szCs w:val="22"/>
-                <w:lang w:eastAsia="nl-NL" w:bidi="ar-SA"/>
-              </w:rPr>
-              <w:t xml:space="preserve">Label </w:t>
-            </w:r>
-            <w:proofErr w:type="spellStart"/>
-            <w:r>
-              <w:rPr>
-                <w:rFonts w:ascii="Calibri" w:eastAsia="Times New Roman" w:hAnsi="Calibri" w:cs="Calibri"/>
-                <w:color w:val="000000"/>
-                <w:kern w:val="0"/>
-                <w:sz w:val="22"/>
-                <w:szCs w:val="22"/>
-                <w:lang w:eastAsia="nl-NL" w:bidi="ar-SA"/>
-              </w:rPr>
-              <w:t>img</w:t>
-            </w:r>
-            <w:proofErr w:type="spellEnd"/>
-            <w:r>
-              <w:rPr>
-                <w:rFonts w:ascii="Calibri" w:eastAsia="Times New Roman" w:hAnsi="Calibri" w:cs="Calibri"/>
-                <w:color w:val="000000"/>
-                <w:kern w:val="0"/>
-                <w:sz w:val="22"/>
-                <w:szCs w:val="22"/>
-                <w:lang w:eastAsia="nl-NL" w:bidi="ar-SA"/>
-              </w:rPr>
-              <w:t xml:space="preserve"> gebruiken</w:t>
-            </w:r>
           </w:p>
         </w:tc>
         <w:tc>
@@ -1752,7 +1592,6 @@
             <w:shd w:val="clear" w:color="auto" w:fill="auto"/>
             <w:noWrap/>
             <w:vAlign w:val="bottom"/>
-            <w:hideMark/>
           </w:tcPr>
           <w:p>
             <w:pPr>
@@ -1766,17 +1605,6 @@
                 <w:lang w:eastAsia="nl-NL" w:bidi="ar-SA"/>
               </w:rPr>
             </w:pPr>
-            <w:r>
-              <w:rPr>
-                <w:rFonts w:ascii="Calibri" w:eastAsia="Times New Roman" w:hAnsi="Calibri" w:cs="Calibri"/>
-                <w:color w:val="000000"/>
-                <w:kern w:val="0"/>
-                <w:sz w:val="22"/>
-                <w:szCs w:val="22"/>
-                <w:lang w:eastAsia="nl-NL" w:bidi="ar-SA"/>
-              </w:rPr>
-              <w:t> </w:t>
-            </w:r>
           </w:p>
         </w:tc>
       </w:tr>
@@ -1796,7 +1624,6 @@
             <w:shd w:val="clear" w:color="auto" w:fill="auto"/>
             <w:noWrap/>
             <w:vAlign w:val="center"/>
-            <w:hideMark/>
           </w:tcPr>
           <w:p>
             <w:pPr>
@@ -1808,15 +1635,6 @@
                 <w:lang w:eastAsia="nl-NL" w:bidi="ar-SA"/>
               </w:rPr>
             </w:pPr>
-            <w:r>
-              <w:rPr>
-                <w:rFonts w:ascii="Arial" w:eastAsia="Times New Roman" w:hAnsi="Arial" w:cs="Arial"/>
-                <w:color w:val="000000"/>
-                <w:kern w:val="0"/>
-                <w:lang w:eastAsia="nl-NL" w:bidi="ar-SA"/>
-              </w:rPr>
-              <w:t>Deel van appel zichtbaar door ander object</w:t>
-            </w:r>
           </w:p>
         </w:tc>
         <w:tc>
@@ -1831,7 +1649,6 @@
             <w:shd w:val="clear" w:color="auto" w:fill="auto"/>
             <w:noWrap/>
             <w:vAlign w:val="bottom"/>
-            <w:hideMark/>
           </w:tcPr>
           <w:p>
             <w:pPr>
@@ -1845,41 +1662,6 @@
                 <w:lang w:eastAsia="nl-NL" w:bidi="ar-SA"/>
               </w:rPr>
             </w:pPr>
-            <w:r>
-              <w:rPr>
-                <w:rFonts w:ascii="Calibri" w:eastAsia="Times New Roman" w:hAnsi="Calibri" w:cs="Calibri"/>
-                <w:color w:val="000000"/>
-                <w:kern w:val="0"/>
-                <w:sz w:val="22"/>
-                <w:szCs w:val="22"/>
-                <w:lang w:eastAsia="nl-NL" w:bidi="ar-SA"/>
-              </w:rPr>
-              <w:t xml:space="preserve">Label </w:t>
-            </w:r>
-            <w:proofErr w:type="spellStart"/>
-            <w:r>
-              <w:rPr>
-                <w:rFonts w:ascii="Calibri" w:eastAsia="Times New Roman" w:hAnsi="Calibri" w:cs="Calibri"/>
-                <w:color w:val="000000"/>
-                <w:kern w:val="0"/>
-                <w:sz w:val="22"/>
-                <w:szCs w:val="22"/>
-                <w:lang w:eastAsia="nl-NL" w:bidi="ar-SA"/>
-              </w:rPr>
-              <w:t>img</w:t>
-            </w:r>
-            <w:proofErr w:type="spellEnd"/>
-            <w:r>
-              <w:rPr>
-                <w:rFonts w:ascii="Calibri" w:eastAsia="Times New Roman" w:hAnsi="Calibri" w:cs="Calibri"/>
-                <w:color w:val="000000"/>
-                <w:kern w:val="0"/>
-                <w:sz w:val="22"/>
-                <w:szCs w:val="22"/>
-                <w:lang w:eastAsia="nl-NL" w:bidi="ar-SA"/>
-              </w:rPr>
-              <w:t xml:space="preserve"> gebruiken</w:t>
-            </w:r>
           </w:p>
         </w:tc>
         <w:tc>
@@ -1894,7 +1676,6 @@
             <w:shd w:val="clear" w:color="auto" w:fill="auto"/>
             <w:noWrap/>
             <w:vAlign w:val="bottom"/>
-            <w:hideMark/>
           </w:tcPr>
           <w:p>
             <w:pPr>
@@ -1908,17 +1689,6 @@
                 <w:lang w:eastAsia="nl-NL" w:bidi="ar-SA"/>
               </w:rPr>
             </w:pPr>
-            <w:r>
-              <w:rPr>
-                <w:rFonts w:ascii="Calibri" w:eastAsia="Times New Roman" w:hAnsi="Calibri" w:cs="Calibri"/>
-                <w:color w:val="000000"/>
-                <w:kern w:val="0"/>
-                <w:sz w:val="22"/>
-                <w:szCs w:val="22"/>
-                <w:lang w:eastAsia="nl-NL" w:bidi="ar-SA"/>
-              </w:rPr>
-              <w:t> </w:t>
-            </w:r>
           </w:p>
         </w:tc>
       </w:tr>
@@ -1938,7 +1708,6 @@
             <w:shd w:val="clear" w:color="auto" w:fill="auto"/>
             <w:noWrap/>
             <w:vAlign w:val="center"/>
-            <w:hideMark/>
           </w:tcPr>
           <w:p>
             <w:pPr>
@@ -1950,26 +1719,6 @@
                 <w:lang w:eastAsia="nl-NL" w:bidi="ar-SA"/>
               </w:rPr>
             </w:pPr>
-            <w:r>
-              <w:rPr>
-                <w:rFonts w:ascii="Arial" w:eastAsia="Times New Roman" w:hAnsi="Arial" w:cs="Arial"/>
-                <w:color w:val="000000"/>
-                <w:kern w:val="0"/>
-                <w:lang w:eastAsia="nl-NL" w:bidi="ar-SA"/>
-              </w:rPr>
-              <w:t xml:space="preserve">Verschillende </w:t>
-            </w:r>
-            <w:proofErr w:type="spellStart"/>
-            <w:r>
-              <w:rPr>
-                <w:rFonts w:ascii="Arial" w:eastAsia="Times New Roman" w:hAnsi="Arial" w:cs="Arial"/>
-                <w:color w:val="000000"/>
-                <w:kern w:val="0"/>
-                <w:lang w:eastAsia="nl-NL" w:bidi="ar-SA"/>
-              </w:rPr>
-              <w:t>achtegronden</w:t>
-            </w:r>
-            <w:proofErr w:type="spellEnd"/>
           </w:p>
         </w:tc>
         <w:tc>
@@ -1984,7 +1733,6 @@
             <w:shd w:val="clear" w:color="auto" w:fill="auto"/>
             <w:noWrap/>
             <w:vAlign w:val="bottom"/>
-            <w:hideMark/>
           </w:tcPr>
           <w:p>
             <w:pPr>
@@ -1998,41 +1746,6 @@
                 <w:lang w:eastAsia="nl-NL" w:bidi="ar-SA"/>
               </w:rPr>
             </w:pPr>
-            <w:r>
-              <w:rPr>
-                <w:rFonts w:ascii="Calibri" w:eastAsia="Times New Roman" w:hAnsi="Calibri" w:cs="Calibri"/>
-                <w:color w:val="000000"/>
-                <w:kern w:val="0"/>
-                <w:sz w:val="22"/>
-                <w:szCs w:val="22"/>
-                <w:lang w:eastAsia="nl-NL" w:bidi="ar-SA"/>
-              </w:rPr>
-              <w:t xml:space="preserve">Label </w:t>
-            </w:r>
-            <w:proofErr w:type="spellStart"/>
-            <w:r>
-              <w:rPr>
-                <w:rFonts w:ascii="Calibri" w:eastAsia="Times New Roman" w:hAnsi="Calibri" w:cs="Calibri"/>
-                <w:color w:val="000000"/>
-                <w:kern w:val="0"/>
-                <w:sz w:val="22"/>
-                <w:szCs w:val="22"/>
-                <w:lang w:eastAsia="nl-NL" w:bidi="ar-SA"/>
-              </w:rPr>
-              <w:t>img</w:t>
-            </w:r>
-            <w:proofErr w:type="spellEnd"/>
-            <w:r>
-              <w:rPr>
-                <w:rFonts w:ascii="Calibri" w:eastAsia="Times New Roman" w:hAnsi="Calibri" w:cs="Calibri"/>
-                <w:color w:val="000000"/>
-                <w:kern w:val="0"/>
-                <w:sz w:val="22"/>
-                <w:szCs w:val="22"/>
-                <w:lang w:eastAsia="nl-NL" w:bidi="ar-SA"/>
-              </w:rPr>
-              <w:t xml:space="preserve"> gebruiken</w:t>
-            </w:r>
           </w:p>
         </w:tc>
         <w:tc>
@@ -2047,7 +1760,6 @@
             <w:shd w:val="clear" w:color="auto" w:fill="auto"/>
             <w:noWrap/>
             <w:vAlign w:val="bottom"/>
-            <w:hideMark/>
           </w:tcPr>
           <w:p>
             <w:pPr>
@@ -2061,17 +1773,6 @@
                 <w:lang w:eastAsia="nl-NL" w:bidi="ar-SA"/>
               </w:rPr>
             </w:pPr>
-            <w:r>
-              <w:rPr>
-                <w:rFonts w:ascii="Calibri" w:eastAsia="Times New Roman" w:hAnsi="Calibri" w:cs="Calibri"/>
-                <w:color w:val="000000"/>
-                <w:kern w:val="0"/>
-                <w:sz w:val="22"/>
-                <w:szCs w:val="22"/>
-                <w:lang w:eastAsia="nl-NL" w:bidi="ar-SA"/>
-              </w:rPr>
-              <w:t> </w:t>
-            </w:r>
           </w:p>
         </w:tc>
       </w:tr>
@@ -2091,7 +1792,6 @@
             <w:shd w:val="clear" w:color="auto" w:fill="auto"/>
             <w:noWrap/>
             <w:vAlign w:val="center"/>
-            <w:hideMark/>
           </w:tcPr>
           <w:p>
             <w:pPr>
@@ -2103,15 +1803,6 @@
                 <w:lang w:eastAsia="nl-NL" w:bidi="ar-SA"/>
               </w:rPr>
             </w:pPr>
-            <w:r>
-              <w:rPr>
-                <w:rFonts w:ascii="Arial" w:eastAsia="Times New Roman" w:hAnsi="Arial" w:cs="Arial"/>
-                <w:color w:val="000000"/>
-                <w:kern w:val="0"/>
-                <w:lang w:eastAsia="nl-NL" w:bidi="ar-SA"/>
-              </w:rPr>
-              <w:t>Bewerkte plaatje - appel met pijltjes</w:t>
-            </w:r>
           </w:p>
         </w:tc>
         <w:tc>
@@ -2126,7 +1817,6 @@
             <w:shd w:val="clear" w:color="auto" w:fill="auto"/>
             <w:noWrap/>
             <w:vAlign w:val="bottom"/>
-            <w:hideMark/>
           </w:tcPr>
           <w:p>
             <w:pPr>
@@ -2140,19 +1830,6 @@
                 <w:lang w:eastAsia="nl-NL" w:bidi="ar-SA"/>
               </w:rPr>
             </w:pPr>
-            <w:proofErr w:type="spellStart"/>
-            <w:r>
-              <w:rPr>
-                <w:rFonts w:ascii="Calibri" w:eastAsia="Times New Roman" w:hAnsi="Calibri" w:cs="Calibri"/>
-                <w:color w:val="000000"/>
-                <w:kern w:val="0"/>
-                <w:sz w:val="22"/>
-                <w:szCs w:val="22"/>
-                <w:lang w:eastAsia="nl-NL" w:bidi="ar-SA"/>
-              </w:rPr>
-              <w:t>Outlier</w:t>
-            </w:r>
-            <w:proofErr w:type="spellEnd"/>
           </w:p>
         </w:tc>
         <w:tc>
@@ -2167,7 +1844,6 @@
             <w:shd w:val="clear" w:color="auto" w:fill="auto"/>
             <w:noWrap/>
             <w:vAlign w:val="bottom"/>
-            <w:hideMark/>
           </w:tcPr>
           <w:p>
             <w:pPr>
@@ -2181,17 +1857,6 @@
                 <w:lang w:eastAsia="nl-NL" w:bidi="ar-SA"/>
               </w:rPr>
             </w:pPr>
-            <w:r>
-              <w:rPr>
-                <w:rFonts w:ascii="Calibri" w:eastAsia="Times New Roman" w:hAnsi="Calibri" w:cs="Calibri"/>
-                <w:color w:val="000000"/>
-                <w:kern w:val="0"/>
-                <w:sz w:val="22"/>
-                <w:szCs w:val="22"/>
-                <w:lang w:eastAsia="nl-NL" w:bidi="ar-SA"/>
-              </w:rPr>
-              <w:t> </w:t>
-            </w:r>
           </w:p>
         </w:tc>
       </w:tr>
@@ -2211,7 +1876,6 @@
             <w:shd w:val="clear" w:color="auto" w:fill="auto"/>
             <w:noWrap/>
             <w:vAlign w:val="center"/>
-            <w:hideMark/>
           </w:tcPr>
           <w:p>
             <w:pPr>
@@ -2223,15 +1887,6 @@
                 <w:lang w:eastAsia="nl-NL" w:bidi="ar-SA"/>
               </w:rPr>
             </w:pPr>
-            <w:r>
-              <w:rPr>
-                <w:rFonts w:ascii="Arial" w:eastAsia="Times New Roman" w:hAnsi="Arial" w:cs="Arial"/>
-                <w:color w:val="000000"/>
-                <w:kern w:val="0"/>
-                <w:lang w:eastAsia="nl-NL" w:bidi="ar-SA"/>
-              </w:rPr>
-              <w:t>Geen foto (plaatje/schilderij)</w:t>
-            </w:r>
           </w:p>
         </w:tc>
         <w:tc>
@@ -2246,7 +1901,6 @@
             <w:shd w:val="clear" w:color="auto" w:fill="auto"/>
             <w:noWrap/>
             <w:vAlign w:val="bottom"/>
-            <w:hideMark/>
           </w:tcPr>
           <w:p>
             <w:pPr>
@@ -2260,19 +1914,6 @@
                 <w:lang w:eastAsia="nl-NL" w:bidi="ar-SA"/>
               </w:rPr>
             </w:pPr>
-            <w:proofErr w:type="spellStart"/>
-            <w:r>
-              <w:rPr>
-                <w:rFonts w:ascii="Calibri" w:eastAsia="Times New Roman" w:hAnsi="Calibri" w:cs="Calibri"/>
-                <w:color w:val="000000"/>
-                <w:kern w:val="0"/>
-                <w:sz w:val="22"/>
-                <w:szCs w:val="22"/>
-                <w:lang w:eastAsia="nl-NL" w:bidi="ar-SA"/>
-              </w:rPr>
-              <w:t>Outlier</w:t>
-            </w:r>
-            <w:proofErr w:type="spellEnd"/>
           </w:p>
         </w:tc>
         <w:tc>
@@ -2287,7 +1928,6 @@
             <w:shd w:val="clear" w:color="auto" w:fill="auto"/>
             <w:noWrap/>
             <w:vAlign w:val="bottom"/>
-            <w:hideMark/>
           </w:tcPr>
           <w:p>
             <w:pPr>
@@ -2301,17 +1941,6 @@
                 <w:lang w:eastAsia="nl-NL" w:bidi="ar-SA"/>
               </w:rPr>
             </w:pPr>
-            <w:r>
-              <w:rPr>
-                <w:rFonts w:ascii="Calibri" w:eastAsia="Times New Roman" w:hAnsi="Calibri" w:cs="Calibri"/>
-                <w:color w:val="000000"/>
-                <w:kern w:val="0"/>
-                <w:sz w:val="22"/>
-                <w:szCs w:val="22"/>
-                <w:lang w:eastAsia="nl-NL" w:bidi="ar-SA"/>
-              </w:rPr>
-              <w:t> </w:t>
-            </w:r>
           </w:p>
         </w:tc>
       </w:tr>
@@ -2331,7 +1960,6 @@
             <w:shd w:val="clear" w:color="auto" w:fill="auto"/>
             <w:noWrap/>
             <w:vAlign w:val="center"/>
-            <w:hideMark/>
           </w:tcPr>
           <w:p>
             <w:pPr>
@@ -2343,15 +1971,6 @@
                 <w:lang w:eastAsia="nl-NL" w:bidi="ar-SA"/>
               </w:rPr>
             </w:pPr>
-            <w:r>
-              <w:rPr>
-                <w:rFonts w:ascii="Arial" w:eastAsia="Times New Roman" w:hAnsi="Arial" w:cs="Arial"/>
-                <w:color w:val="000000"/>
-                <w:kern w:val="0"/>
-                <w:lang w:eastAsia="nl-NL" w:bidi="ar-SA"/>
-              </w:rPr>
-              <w:t>Juiste categorie</w:t>
-            </w:r>
           </w:p>
         </w:tc>
         <w:tc>
@@ -2366,7 +1985,6 @@
             <w:shd w:val="clear" w:color="auto" w:fill="auto"/>
             <w:noWrap/>
             <w:vAlign w:val="bottom"/>
-            <w:hideMark/>
           </w:tcPr>
           <w:p>
             <w:pPr>
@@ -2380,17 +1998,6 @@
                 <w:lang w:eastAsia="nl-NL" w:bidi="ar-SA"/>
               </w:rPr>
             </w:pPr>
-            <w:r>
-              <w:rPr>
-                <w:rFonts w:ascii="Calibri" w:eastAsia="Times New Roman" w:hAnsi="Calibri" w:cs="Calibri"/>
-                <w:color w:val="000000"/>
-                <w:kern w:val="0"/>
-                <w:sz w:val="22"/>
-                <w:szCs w:val="22"/>
-                <w:lang w:eastAsia="nl-NL" w:bidi="ar-SA"/>
-              </w:rPr>
-              <w:t>Vraag Jeroen</w:t>
-            </w:r>
           </w:p>
         </w:tc>
         <w:tc>
@@ -2405,7 +2012,6 @@
             <w:shd w:val="clear" w:color="auto" w:fill="auto"/>
             <w:noWrap/>
             <w:vAlign w:val="bottom"/>
-            <w:hideMark/>
           </w:tcPr>
           <w:p>
             <w:pPr>
@@ -2419,17 +2025,6 @@
                 <w:lang w:eastAsia="nl-NL" w:bidi="ar-SA"/>
               </w:rPr>
             </w:pPr>
-            <w:r>
-              <w:rPr>
-                <w:rFonts w:ascii="Calibri" w:eastAsia="Times New Roman" w:hAnsi="Calibri" w:cs="Calibri"/>
-                <w:color w:val="000000"/>
-                <w:kern w:val="0"/>
-                <w:sz w:val="22"/>
-                <w:szCs w:val="22"/>
-                <w:lang w:eastAsia="nl-NL" w:bidi="ar-SA"/>
-              </w:rPr>
-              <w:t> </w:t>
-            </w:r>
           </w:p>
         </w:tc>
       </w:tr>
@@ -2449,7 +2044,6 @@
             <w:shd w:val="clear" w:color="auto" w:fill="auto"/>
             <w:noWrap/>
             <w:vAlign w:val="center"/>
-            <w:hideMark/>
           </w:tcPr>
           <w:p>
             <w:pPr>
@@ -2461,15 +2055,6 @@
                 <w:lang w:eastAsia="nl-NL" w:bidi="ar-SA"/>
               </w:rPr>
             </w:pPr>
-            <w:r>
-              <w:rPr>
-                <w:rFonts w:ascii="Arial" w:eastAsia="Times New Roman" w:hAnsi="Arial" w:cs="Arial"/>
-                <w:color w:val="000000"/>
-                <w:kern w:val="0"/>
-                <w:lang w:eastAsia="nl-NL" w:bidi="ar-SA"/>
-              </w:rPr>
-              <w:t>Identieke foto’s</w:t>
-            </w:r>
           </w:p>
         </w:tc>
         <w:tc>
@@ -2484,7 +2069,6 @@
             <w:shd w:val="clear" w:color="auto" w:fill="auto"/>
             <w:noWrap/>
             <w:vAlign w:val="bottom"/>
-            <w:hideMark/>
           </w:tcPr>
           <w:p>
             <w:pPr>
@@ -2498,17 +2082,6 @@
                 <w:lang w:eastAsia="nl-NL" w:bidi="ar-SA"/>
               </w:rPr>
             </w:pPr>
-            <w:r>
-              <w:rPr>
-                <w:rFonts w:ascii="Calibri" w:eastAsia="Times New Roman" w:hAnsi="Calibri" w:cs="Calibri"/>
-                <w:color w:val="000000"/>
-                <w:kern w:val="0"/>
-                <w:sz w:val="22"/>
-                <w:szCs w:val="22"/>
-                <w:lang w:eastAsia="nl-NL" w:bidi="ar-SA"/>
-              </w:rPr>
-              <w:t>Doublures eruit halen</w:t>
-            </w:r>
           </w:p>
         </w:tc>
         <w:tc>
@@ -2523,7 +2096,6 @@
             <w:shd w:val="clear" w:color="auto" w:fill="auto"/>
             <w:noWrap/>
             <w:vAlign w:val="bottom"/>
-            <w:hideMark/>
           </w:tcPr>
           <w:p>
             <w:pPr>
@@ -2537,17 +2109,6 @@
                 <w:lang w:eastAsia="nl-NL" w:bidi="ar-SA"/>
               </w:rPr>
             </w:pPr>
-            <w:r>
-              <w:rPr>
-                <w:rFonts w:ascii="Calibri" w:eastAsia="Times New Roman" w:hAnsi="Calibri" w:cs="Calibri"/>
-                <w:color w:val="000000"/>
-                <w:kern w:val="0"/>
-                <w:sz w:val="22"/>
-                <w:szCs w:val="22"/>
-                <w:lang w:eastAsia="nl-NL" w:bidi="ar-SA"/>
-              </w:rPr>
-              <w:t> </w:t>
-            </w:r>
           </w:p>
         </w:tc>
       </w:tr>
@@ -2567,7 +2128,6 @@
             <w:shd w:val="clear" w:color="auto" w:fill="auto"/>
             <w:noWrap/>
             <w:vAlign w:val="center"/>
-            <w:hideMark/>
           </w:tcPr>
           <w:p>
             <w:pPr>
@@ -2579,15 +2139,6 @@
                 <w:lang w:eastAsia="nl-NL" w:bidi="ar-SA"/>
               </w:rPr>
             </w:pPr>
-            <w:r>
-              <w:rPr>
-                <w:rFonts w:ascii="Arial" w:eastAsia="Times New Roman" w:hAnsi="Arial" w:cs="Arial"/>
-                <w:color w:val="000000"/>
-                <w:kern w:val="0"/>
-                <w:lang w:eastAsia="nl-NL" w:bidi="ar-SA"/>
-              </w:rPr>
-              <w:t>Identieke plaatjes in dezelfde dataset</w:t>
-            </w:r>
           </w:p>
         </w:tc>
         <w:tc>
@@ -2602,7 +2153,6 @@
             <w:shd w:val="clear" w:color="auto" w:fill="auto"/>
             <w:noWrap/>
             <w:vAlign w:val="bottom"/>
-            <w:hideMark/>
           </w:tcPr>
           <w:p>
             <w:pPr>
@@ -2616,17 +2166,6 @@
                 <w:lang w:eastAsia="nl-NL" w:bidi="ar-SA"/>
               </w:rPr>
             </w:pPr>
-            <w:r>
-              <w:rPr>
-                <w:rFonts w:ascii="Calibri" w:eastAsia="Times New Roman" w:hAnsi="Calibri" w:cs="Calibri"/>
-                <w:color w:val="000000"/>
-                <w:kern w:val="0"/>
-                <w:sz w:val="22"/>
-                <w:szCs w:val="22"/>
-                <w:lang w:eastAsia="nl-NL" w:bidi="ar-SA"/>
-              </w:rPr>
-              <w:t>Doublures eruit halen</w:t>
-            </w:r>
           </w:p>
         </w:tc>
         <w:tc>
@@ -2641,7 +2180,6 @@
             <w:shd w:val="clear" w:color="auto" w:fill="auto"/>
             <w:noWrap/>
             <w:vAlign w:val="bottom"/>
-            <w:hideMark/>
           </w:tcPr>
           <w:p>
             <w:pPr>
@@ -2655,17 +2193,6 @@
                 <w:lang w:eastAsia="nl-NL" w:bidi="ar-SA"/>
               </w:rPr>
             </w:pPr>
-            <w:r>
-              <w:rPr>
-                <w:rFonts w:ascii="Calibri" w:eastAsia="Times New Roman" w:hAnsi="Calibri" w:cs="Calibri"/>
-                <w:color w:val="000000"/>
-                <w:kern w:val="0"/>
-                <w:sz w:val="22"/>
-                <w:szCs w:val="22"/>
-                <w:lang w:eastAsia="nl-NL" w:bidi="ar-SA"/>
-              </w:rPr>
-              <w:t> </w:t>
-            </w:r>
           </w:p>
         </w:tc>
       </w:tr>
@@ -2685,7 +2212,6 @@
             <w:shd w:val="clear" w:color="auto" w:fill="auto"/>
             <w:noWrap/>
             <w:vAlign w:val="center"/>
-            <w:hideMark/>
           </w:tcPr>
           <w:p>
             <w:pPr>
@@ -2697,15 +2223,6 @@
                 <w:lang w:eastAsia="nl-NL" w:bidi="ar-SA"/>
               </w:rPr>
             </w:pPr>
-            <w:r>
-              <w:rPr>
-                <w:rFonts w:ascii="Arial" w:eastAsia="Times New Roman" w:hAnsi="Arial" w:cs="Arial"/>
-                <w:color w:val="000000"/>
-                <w:kern w:val="0"/>
-                <w:lang w:eastAsia="nl-NL" w:bidi="ar-SA"/>
-              </w:rPr>
-              <w:t>Identieke plaatjes in verschillende datasets</w:t>
-            </w:r>
           </w:p>
         </w:tc>
         <w:tc>
@@ -2720,7 +2237,6 @@
             <w:shd w:val="clear" w:color="auto" w:fill="auto"/>
             <w:noWrap/>
             <w:vAlign w:val="bottom"/>
-            <w:hideMark/>
           </w:tcPr>
           <w:p>
             <w:pPr>
@@ -2734,17 +2250,6 @@
                 <w:lang w:eastAsia="nl-NL" w:bidi="ar-SA"/>
               </w:rPr>
             </w:pPr>
-            <w:r>
-              <w:rPr>
-                <w:rFonts w:ascii="Calibri" w:eastAsia="Times New Roman" w:hAnsi="Calibri" w:cs="Calibri"/>
-                <w:color w:val="000000"/>
-                <w:kern w:val="0"/>
-                <w:sz w:val="22"/>
-                <w:szCs w:val="22"/>
-                <w:lang w:eastAsia="nl-NL" w:bidi="ar-SA"/>
-              </w:rPr>
-              <w:t>Doublures eruit halen</w:t>
-            </w:r>
           </w:p>
         </w:tc>
         <w:tc>
@@ -2759,7 +2264,6 @@
             <w:shd w:val="clear" w:color="auto" w:fill="auto"/>
             <w:noWrap/>
             <w:vAlign w:val="bottom"/>
-            <w:hideMark/>
           </w:tcPr>
           <w:p>
             <w:pPr>
@@ -2773,17 +2277,6 @@
                 <w:lang w:eastAsia="nl-NL" w:bidi="ar-SA"/>
               </w:rPr>
             </w:pPr>
-            <w:r>
-              <w:rPr>
-                <w:rFonts w:ascii="Calibri" w:eastAsia="Times New Roman" w:hAnsi="Calibri" w:cs="Calibri"/>
-                <w:color w:val="000000"/>
-                <w:kern w:val="0"/>
-                <w:sz w:val="22"/>
-                <w:szCs w:val="22"/>
-                <w:lang w:eastAsia="nl-NL" w:bidi="ar-SA"/>
-              </w:rPr>
-              <w:t> </w:t>
-            </w:r>
           </w:p>
         </w:tc>
       </w:tr>
@@ -2803,7 +2296,6 @@
             <w:shd w:val="clear" w:color="auto" w:fill="auto"/>
             <w:noWrap/>
             <w:vAlign w:val="center"/>
-            <w:hideMark/>
           </w:tcPr>
           <w:p>
             <w:pPr>
@@ -2815,26 +2307,6 @@
                 <w:lang w:eastAsia="nl-NL" w:bidi="ar-SA"/>
               </w:rPr>
             </w:pPr>
-            <w:r>
-              <w:rPr>
-                <w:rFonts w:ascii="Arial" w:eastAsia="Times New Roman" w:hAnsi="Arial" w:cs="Arial"/>
-                <w:color w:val="000000"/>
-                <w:kern w:val="0"/>
-                <w:lang w:eastAsia="nl-NL" w:bidi="ar-SA"/>
-              </w:rPr>
-              <w:t xml:space="preserve">Al bewerkte foto’s </w:t>
-            </w:r>
-            <w:proofErr w:type="spellStart"/>
-            <w:r>
-              <w:rPr>
-                <w:rFonts w:ascii="Arial" w:eastAsia="Times New Roman" w:hAnsi="Arial" w:cs="Arial"/>
-                <w:color w:val="000000"/>
-                <w:kern w:val="0"/>
-                <w:lang w:eastAsia="nl-NL" w:bidi="ar-SA"/>
-              </w:rPr>
-              <w:t>resized</w:t>
-            </w:r>
-            <w:proofErr w:type="spellEnd"/>
           </w:p>
         </w:tc>
         <w:tc>
@@ -2849,7 +2321,6 @@
             <w:shd w:val="clear" w:color="auto" w:fill="auto"/>
             <w:noWrap/>
             <w:vAlign w:val="bottom"/>
-            <w:hideMark/>
           </w:tcPr>
           <w:p>
             <w:pPr>
@@ -2863,41 +2334,6 @@
                 <w:lang w:eastAsia="nl-NL" w:bidi="ar-SA"/>
               </w:rPr>
             </w:pPr>
-            <w:r>
-              <w:rPr>
-                <w:rFonts w:ascii="Calibri" w:eastAsia="Times New Roman" w:hAnsi="Calibri" w:cs="Calibri"/>
-                <w:color w:val="000000"/>
-                <w:kern w:val="0"/>
-                <w:sz w:val="22"/>
-                <w:szCs w:val="22"/>
-                <w:lang w:eastAsia="nl-NL" w:bidi="ar-SA"/>
-              </w:rPr>
-              <w:t xml:space="preserve">1 </w:t>
-            </w:r>
-            <w:proofErr w:type="spellStart"/>
-            <w:r>
-              <w:rPr>
-                <w:rFonts w:ascii="Calibri" w:eastAsia="Times New Roman" w:hAnsi="Calibri" w:cs="Calibri"/>
-                <w:color w:val="000000"/>
-                <w:kern w:val="0"/>
-                <w:sz w:val="22"/>
-                <w:szCs w:val="22"/>
-                <w:lang w:eastAsia="nl-NL" w:bidi="ar-SA"/>
-              </w:rPr>
-              <w:t>size</w:t>
-            </w:r>
-            <w:proofErr w:type="spellEnd"/>
-            <w:r>
-              <w:rPr>
-                <w:rFonts w:ascii="Calibri" w:eastAsia="Times New Roman" w:hAnsi="Calibri" w:cs="Calibri"/>
-                <w:color w:val="000000"/>
-                <w:kern w:val="0"/>
-                <w:sz w:val="22"/>
-                <w:szCs w:val="22"/>
-                <w:lang w:eastAsia="nl-NL" w:bidi="ar-SA"/>
-              </w:rPr>
-              <w:t xml:space="preserve"> genereren</w:t>
-            </w:r>
           </w:p>
         </w:tc>
         <w:tc>
@@ -2912,7 +2348,6 @@
             <w:shd w:val="clear" w:color="auto" w:fill="auto"/>
             <w:noWrap/>
             <w:vAlign w:val="bottom"/>
-            <w:hideMark/>
           </w:tcPr>
           <w:p>
             <w:pPr>
@@ -2926,17 +2361,6 @@
                 <w:lang w:eastAsia="nl-NL" w:bidi="ar-SA"/>
               </w:rPr>
             </w:pPr>
-            <w:r>
-              <w:rPr>
-                <w:rFonts w:ascii="Calibri" w:eastAsia="Times New Roman" w:hAnsi="Calibri" w:cs="Calibri"/>
-                <w:color w:val="000000"/>
-                <w:kern w:val="0"/>
-                <w:sz w:val="22"/>
-                <w:szCs w:val="22"/>
-                <w:lang w:eastAsia="nl-NL" w:bidi="ar-SA"/>
-              </w:rPr>
-              <w:t> </w:t>
-            </w:r>
           </w:p>
         </w:tc>
       </w:tr>
@@ -2956,7 +2380,6 @@
             <w:shd w:val="clear" w:color="auto" w:fill="auto"/>
             <w:noWrap/>
             <w:vAlign w:val="center"/>
-            <w:hideMark/>
           </w:tcPr>
           <w:p>
             <w:pPr>
@@ -2968,15 +2391,6 @@
                 <w:lang w:eastAsia="nl-NL" w:bidi="ar-SA"/>
               </w:rPr>
             </w:pPr>
-            <w:r>
-              <w:rPr>
-                <w:rFonts w:ascii="Arial" w:eastAsia="Times New Roman" w:hAnsi="Arial" w:cs="Arial"/>
-                <w:color w:val="000000"/>
-                <w:kern w:val="0"/>
-                <w:lang w:eastAsia="nl-NL" w:bidi="ar-SA"/>
-              </w:rPr>
-              <w:t>Meerdere appels op 1 afbeelding</w:t>
-            </w:r>
           </w:p>
         </w:tc>
         <w:tc>
@@ -2991,7 +2405,6 @@
             <w:shd w:val="clear" w:color="auto" w:fill="auto"/>
             <w:noWrap/>
             <w:vAlign w:val="bottom"/>
-            <w:hideMark/>
           </w:tcPr>
           <w:p>
             <w:pPr>
@@ -3005,41 +2418,6 @@
                 <w:lang w:eastAsia="nl-NL" w:bidi="ar-SA"/>
               </w:rPr>
             </w:pPr>
-            <w:r>
-              <w:rPr>
-                <w:rFonts w:ascii="Calibri" w:eastAsia="Times New Roman" w:hAnsi="Calibri" w:cs="Calibri"/>
-                <w:color w:val="000000"/>
-                <w:kern w:val="0"/>
-                <w:sz w:val="22"/>
-                <w:szCs w:val="22"/>
-                <w:lang w:eastAsia="nl-NL" w:bidi="ar-SA"/>
-              </w:rPr>
-              <w:t xml:space="preserve">Label </w:t>
-            </w:r>
-            <w:proofErr w:type="spellStart"/>
-            <w:r>
-              <w:rPr>
-                <w:rFonts w:ascii="Calibri" w:eastAsia="Times New Roman" w:hAnsi="Calibri" w:cs="Calibri"/>
-                <w:color w:val="000000"/>
-                <w:kern w:val="0"/>
-                <w:sz w:val="22"/>
-                <w:szCs w:val="22"/>
-                <w:lang w:eastAsia="nl-NL" w:bidi="ar-SA"/>
-              </w:rPr>
-              <w:t>img</w:t>
-            </w:r>
-            <w:proofErr w:type="spellEnd"/>
-            <w:r>
-              <w:rPr>
-                <w:rFonts w:ascii="Calibri" w:eastAsia="Times New Roman" w:hAnsi="Calibri" w:cs="Calibri"/>
-                <w:color w:val="000000"/>
-                <w:kern w:val="0"/>
-                <w:sz w:val="22"/>
-                <w:szCs w:val="22"/>
-                <w:lang w:eastAsia="nl-NL" w:bidi="ar-SA"/>
-              </w:rPr>
-              <w:t xml:space="preserve"> gebruiken</w:t>
-            </w:r>
           </w:p>
         </w:tc>
         <w:tc>
@@ -3054,7 +2432,6 @@
             <w:shd w:val="clear" w:color="auto" w:fill="auto"/>
             <w:noWrap/>
             <w:vAlign w:val="bottom"/>
-            <w:hideMark/>
           </w:tcPr>
           <w:p>
             <w:pPr>
@@ -3068,17 +2445,6 @@
                 <w:lang w:eastAsia="nl-NL" w:bidi="ar-SA"/>
               </w:rPr>
             </w:pPr>
-            <w:r>
-              <w:rPr>
-                <w:rFonts w:ascii="Calibri" w:eastAsia="Times New Roman" w:hAnsi="Calibri" w:cs="Calibri"/>
-                <w:color w:val="000000"/>
-                <w:kern w:val="0"/>
-                <w:sz w:val="22"/>
-                <w:szCs w:val="22"/>
-                <w:lang w:eastAsia="nl-NL" w:bidi="ar-SA"/>
-              </w:rPr>
-              <w:t> </w:t>
-            </w:r>
           </w:p>
         </w:tc>
       </w:tr>

</xml_diff>